<commit_message>
Update Docs for submission
</commit_message>
<xml_diff>
--- a/Report_Strategic_Thinking_Semester2.docx
+++ b/Report_Strategic_Thinking_Semester2.docx
@@ -22810,7 +22810,6 @@
         </w:rPr>
         <w:t xml:space="preserve">According to the research (Probst, Wright and Boulesteix, 2019), the RF model works well with the default values of the hyperparameters. When </w:t>
       </w:r>
-      <w:proofErr w:type="gramStart"/>
       <w:r>
         <w:rPr>
           <w:rFonts w:ascii="Arial" w:hAnsi="Arial" w:cs="Arial"/>
@@ -22818,9 +22817,8 @@
           <w:szCs w:val="20"/>
           <w:lang w:val="en-IE"/>
         </w:rPr>
-        <w:t>Adjusting</w:t>
-      </w:r>
-      <w:proofErr w:type="gramEnd"/>
+        <w:t>a</w:t>
+      </w:r>
       <w:r>
         <w:rPr>
           <w:rFonts w:ascii="Arial" w:hAnsi="Arial" w:cs="Arial"/>
@@ -22828,7 +22826,7 @@
           <w:szCs w:val="20"/>
           <w:lang w:val="en-IE"/>
         </w:rPr>
-        <w:t xml:space="preserve"> </w:t>
+        <w:t xml:space="preserve">djusting </w:t>
       </w:r>
       <w:r>
         <w:rPr>

</xml_diff>